<commit_message>
Made C.5 consistent with the rest of STD
</commit_message>
<xml_diff>
--- a/documents/STD.docx
+++ b/documents/STD.docx
@@ -1706,9 +1706,9 @@
           <w:rFonts w:ascii="Calibri" w:hAnsi="Calibri" w:cs="Calibri" w:asciiTheme="minorHAnsi" w:cstheme="minorHAnsi" w:hAnsiTheme="minorHAnsi"/>
         </w:rPr>
       </w:pPr>
-      <w:bookmarkStart w:id="0" w:name="_Toc432633399"/>
+      <w:bookmarkStart w:id="0" w:name="A._Appendixes"/>
       <w:bookmarkStart w:id="1" w:name="7._Notes"/>
-      <w:bookmarkStart w:id="2" w:name="A._Appendixes"/>
+      <w:bookmarkStart w:id="2" w:name="_Toc432633399"/>
       <w:bookmarkEnd w:id="0"/>
       <w:bookmarkEnd w:id="1"/>
       <w:bookmarkEnd w:id="2"/>
@@ -1849,10 +1849,10 @@
           <w:rFonts w:cs="Calibri" w:cstheme="minorHAnsi"/>
         </w:rPr>
       </w:pPr>
-      <w:bookmarkStart w:id="3" w:name="_Toc432633400"/>
-      <w:bookmarkStart w:id="4" w:name="1.1_Identification"/>
-      <w:bookmarkStart w:id="5" w:name="1.2_System_overview"/>
-      <w:bookmarkStart w:id="6" w:name="1.3_Document_overview"/>
+      <w:bookmarkStart w:id="3" w:name="1.3_Document_overview"/>
+      <w:bookmarkStart w:id="4" w:name="1.2_System_overview"/>
+      <w:bookmarkStart w:id="5" w:name="1.1_Identification"/>
+      <w:bookmarkStart w:id="6" w:name="_Toc432633400"/>
       <w:bookmarkEnd w:id="3"/>
       <w:bookmarkEnd w:id="4"/>
       <w:bookmarkEnd w:id="5"/>
@@ -7322,7 +7322,7 @@
         <w:tabs>
           <w:tab w:val="left" w:pos="1200" w:leader="none"/>
         </w:tabs>
-        <w:spacing w:lineRule="auto" w:line="242" w:before="6" w:after="0"/>
+        <w:spacing w:lineRule="auto" w:line="240" w:before="6" w:after="0"/>
         <w:ind w:left="1199" w:right="117" w:hanging="360"/>
         <w:rPr>
           <w:rFonts w:cs="Calibri" w:cstheme="minorHAnsi"/>
@@ -7528,7 +7528,7 @@
         <w:tabs>
           <w:tab w:val="left" w:pos="1200" w:leader="none"/>
         </w:tabs>
-        <w:spacing w:lineRule="auto" w:line="242" w:before="0" w:after="0"/>
+        <w:spacing w:lineRule="auto" w:line="240" w:before="0" w:after="0"/>
         <w:ind w:left="1199" w:right="118" w:hanging="360"/>
         <w:rPr>
           <w:rFonts w:cs="Calibri" w:cstheme="minorHAnsi"/>
@@ -9685,7 +9685,7 @@
         <w:tabs>
           <w:tab w:val="left" w:pos="840" w:leader="none"/>
         </w:tabs>
-        <w:spacing w:lineRule="auto" w:line="242" w:before="0" w:after="0"/>
+        <w:spacing w:lineRule="auto" w:line="240" w:before="0" w:after="0"/>
         <w:ind w:left="720" w:right="117" w:hanging="360"/>
         <w:jc w:val="both"/>
         <w:rPr>
@@ -10821,7 +10821,7 @@
         <w:tabs>
           <w:tab w:val="left" w:pos="840" w:leader="none"/>
         </w:tabs>
-        <w:spacing w:lineRule="auto" w:line="242" w:before="0" w:after="0"/>
+        <w:spacing w:lineRule="auto" w:line="240" w:before="0" w:after="0"/>
         <w:ind w:left="720" w:right="117" w:hanging="360"/>
         <w:jc w:val="both"/>
         <w:rPr/>
@@ -11701,7 +11701,7 @@
         <w:tabs>
           <w:tab w:val="left" w:pos="840" w:leader="none"/>
         </w:tabs>
-        <w:spacing w:lineRule="auto" w:line="242" w:before="0" w:after="0"/>
+        <w:spacing w:lineRule="auto" w:line="240" w:before="0" w:after="0"/>
         <w:ind w:left="720" w:right="117" w:hanging="360"/>
         <w:jc w:val="both"/>
         <w:rPr>
@@ -13207,8 +13207,8 @@
         <w:rPr/>
       </w:pPr>
       <w:bookmarkStart w:id="36" w:name="_Toc432633412"/>
-      <w:bookmarkStart w:id="37" w:name="5._Requirements_traceability"/>
-      <w:bookmarkStart w:id="38" w:name="_bookmark1"/>
+      <w:bookmarkStart w:id="37" w:name="_bookmark1"/>
+      <w:bookmarkStart w:id="38" w:name="5._Requirements_traceability"/>
       <w:bookmarkEnd w:id="37"/>
       <w:bookmarkEnd w:id="38"/>
       <w:r>
@@ -13240,33 +13240,34 @@
       <w:pPr>
         <w:pStyle w:val="TextBody"/>
         <w:bidi w:val="0"/>
-        <w:spacing w:lineRule="auto" w:line="292" w:before="0" w:after="0"/>
+        <w:spacing w:lineRule="auto" w:line="290" w:before="0" w:after="0"/>
         <w:ind w:left="0" w:right="89" w:hanging="0"/>
         <w:jc w:val="both"/>
         <w:rPr>
-          <w:rFonts w:ascii="Times New Roman" w:hAnsi="Times New Roman"/>
-          <w:b/>
+          <w:rFonts w:ascii="Calibri" w:hAnsi="Calibri"/>
+          <w:i/>
+          <w:i/>
+          <w:iCs/>
+          <w:sz w:val="24"/>
+          <w:szCs w:val="24"/>
+        </w:rPr>
+      </w:pPr>
+      <w:r>
+        <w:rPr>
+          <w:rFonts w:ascii="Calibri" w:hAnsi="Calibri"/>
           <w:b/>
           <w:bCs/>
-          <w:sz w:val="22"/>
-          <w:szCs w:val="22"/>
-        </w:rPr>
-      </w:pPr>
-      <w:r>
-        <w:rPr>
-          <w:rFonts w:ascii="Times New Roman" w:hAnsi="Times New Roman"/>
-          <w:b/>
-          <w:bCs/>
-          <w:i w:val="false"/>
+          <w:i/>
+          <w:iCs/>
           <w:caps w:val="false"/>
           <w:smallCaps w:val="false"/>
           <w:strike w:val="false"/>
           <w:dstrike w:val="false"/>
           <w:color w:val="000000"/>
-          <w:sz w:val="22"/>
-          <w:szCs w:val="22"/>
+          <w:sz w:val="24"/>
+          <w:szCs w:val="24"/>
           <w:u w:val="none"/>
-          <w:effect w:val="none"/>
+          <w:effect w:val="blinkBackground"/>
         </w:rPr>
         <w:t>5.1 Red Circle Requirements</w:t>
       </w:r>
@@ -13275,19 +13276,13 @@
       <w:pPr>
         <w:pStyle w:val="TextBody"/>
         <w:bidi w:val="0"/>
-        <w:spacing w:lineRule="auto" w:line="292" w:before="0" w:after="0"/>
+        <w:spacing w:lineRule="auto" w:line="290" w:before="0" w:after="0"/>
         <w:ind w:left="0" w:right="89" w:firstLine="360"/>
         <w:jc w:val="both"/>
-        <w:rPr>
-          <w:rFonts w:ascii="Times New Roman" w:hAnsi="Times New Roman"/>
-          <w:b w:val="false"/>
-          <w:sz w:val="22"/>
-          <w:szCs w:val="22"/>
-        </w:rPr>
+        <w:rPr/>
       </w:pPr>
       <w:r>
         <w:rPr>
-          <w:rFonts w:ascii="Times New Roman" w:hAnsi="Times New Roman"/>
           <w:b w:val="false"/>
           <w:i w:val="false"/>
           <w:caps w:val="false"/>
@@ -13298,7 +13293,7 @@
           <w:sz w:val="22"/>
           <w:szCs w:val="22"/>
           <w:u w:val="none"/>
-          <w:effect w:val="none"/>
+          <w:effect w:val="blinkBackground"/>
         </w:rPr>
         <w:t xml:space="preserve">The test cases herein acknowledge the requirements which state, “the system shall include an additional shape, to a total of three shapes,” “the third shape added to the program shall be a red circle,” and, “the bias of the new shape shall be represented with a triangular ui component, as illustrated in the SDP.” The resulting software will be tested by unit, and eventually integrated in the automatic segregator component of Parable of Polygons. </w:t>
       </w:r>
@@ -13307,23 +13302,14 @@
       <w:pPr>
         <w:pStyle w:val="TextBody"/>
         <w:bidi w:val="0"/>
-        <w:spacing w:lineRule="auto" w:line="292" w:before="0" w:after="0"/>
-        <w:ind w:left="0" w:right="89" w:hanging="0"/>
+        <w:spacing w:lineRule="auto" w:line="290" w:before="0" w:after="0"/>
+        <w:ind w:left="0" w:right="89" w:firstLine="360"/>
         <w:jc w:val="both"/>
         <w:rPr>
           <w:rFonts w:ascii="Times New Roman" w:hAnsi="Times New Roman"/>
-          <w:b/>
-          <w:b/>
-          <w:bCs/>
-          <w:sz w:val="22"/>
-          <w:szCs w:val="22"/>
-        </w:rPr>
-      </w:pPr>
-      <w:r>
-        <w:rPr>
-          <w:rFonts w:ascii="Times New Roman" w:hAnsi="Times New Roman"/>
-          <w:b/>
-          <w:bCs/>
+          <w:b w:val="false"/>
+          <w:b w:val="false"/>
+          <w:i w:val="false"/>
           <w:i w:val="false"/>
           <w:caps w:val="false"/>
           <w:smallCaps w:val="false"/>
@@ -13333,23 +13319,56 @@
           <w:sz w:val="22"/>
           <w:szCs w:val="22"/>
           <w:u w:val="none"/>
-          <w:effect w:val="none"/>
-        </w:rPr>
-        <w:t>5.2 New Algorithm Requirements</w:t>
+          <w:effect w:val="blinkBackground"/>
+        </w:rPr>
+      </w:pPr>
+      <w:r>
+        <w:rPr/>
       </w:r>
     </w:p>
     <w:p>
       <w:pPr>
         <w:pStyle w:val="TextBody"/>
+        <w:bidi w:val="0"/>
+        <w:spacing w:lineRule="auto" w:line="290" w:before="0" w:after="0"/>
+        <w:ind w:left="0" w:right="89" w:hanging="0"/>
+        <w:jc w:val="both"/>
         <w:rPr>
           <w:rFonts w:ascii="Times New Roman" w:hAnsi="Times New Roman"/>
+          <w:b/>
+          <w:b/>
+          <w:bCs/>
           <w:sz w:val="22"/>
           <w:szCs w:val="22"/>
         </w:rPr>
       </w:pPr>
       <w:r>
         <w:rPr>
-          <w:rFonts w:ascii="Times New Roman" w:hAnsi="Times New Roman"/>
+          <w:rFonts w:ascii="Calibri" w:hAnsi="Calibri"/>
+          <w:b/>
+          <w:bCs/>
+          <w:i/>
+          <w:iCs/>
+          <w:caps w:val="false"/>
+          <w:smallCaps w:val="false"/>
+          <w:strike w:val="false"/>
+          <w:dstrike w:val="false"/>
+          <w:color w:val="000000"/>
+          <w:sz w:val="24"/>
+          <w:szCs w:val="24"/>
+          <w:u w:val="none"/>
+          <w:effect w:val="blinkBackground"/>
+        </w:rPr>
+        <w:t>5.2 New Algorithm Requirements</w:t>
+      </w:r>
+    </w:p>
+    <w:p>
+      <w:pPr>
+        <w:pStyle w:val="TextBody"/>
+        <w:rPr/>
+      </w:pPr>
+      <w:r>
+        <w:rPr>
           <w:b w:val="false"/>
           <w:i w:val="false"/>
           <w:caps w:val="false"/>
@@ -13360,10 +13379,42 @@
           <w:sz w:val="22"/>
           <w:szCs w:val="22"/>
           <w:u w:val="none"/>
-          <w:effect w:val="none"/>
+          <w:effect w:val="blinkBackground"/>
         </w:rPr>
         <w:tab/>
-        <w:t xml:space="preserve">The test cases herein acknowledge the requirements which state, “the system shall include a sorting algorithm which is more efficient than the original,” and “the system will provide radio buttons to assign the applied sorting algorithm.” The resulting software will be unit tested, and integrated with the other system requirements, in the automatic segregator component of Parable of Polygons. </w:t>
+        <w:t>The test cases herein acknowledge the requirements which state, “the system shall include a sorting algorithm which is more efficient than the original,” and “the system will provide radio buttons to assign the applied sorting algorithm.” The resulting software will be unit tested, and integrated with the other system requirements, in the automatic.</w:t>
+      </w:r>
+      <w:r>
+        <w:rPr>
+          <w:b w:val="false"/>
+          <w:i w:val="false"/>
+          <w:caps w:val="false"/>
+          <w:smallCaps w:val="false"/>
+          <w:strike w:val="false"/>
+          <w:dstrike w:val="false"/>
+          <w:color w:val="000000"/>
+          <w:sz w:val="22"/>
+          <w:szCs w:val="22"/>
+          <w:u w:val="none"/>
+          <w:effect w:val="blinkBackground"/>
+        </w:rPr>
+        <w:t>js</w:t>
+      </w:r>
+      <w:r>
+        <w:rPr>
+          <w:b w:val="false"/>
+          <w:i w:val="false"/>
+          <w:caps w:val="false"/>
+          <w:smallCaps w:val="false"/>
+          <w:strike w:val="false"/>
+          <w:dstrike w:val="false"/>
+          <w:color w:val="000000"/>
+          <w:sz w:val="22"/>
+          <w:szCs w:val="22"/>
+          <w:u w:val="none"/>
+          <w:effect w:val="blinkBackground"/>
+        </w:rPr>
+        <w:t xml:space="preserve"> component of Parable of Polygons. </w:t>
       </w:r>
     </w:p>
     <w:p>
@@ -13392,7 +13443,7 @@
         <w:tabs>
           <w:tab w:val="left" w:pos="460" w:leader="none"/>
         </w:tabs>
-        <w:spacing w:lineRule="auto" w:line="242"/>
+        <w:spacing w:lineRule="auto" w:line="240"/>
         <w:ind w:left="100" w:right="117" w:hanging="0"/>
         <w:rPr>
           <w:rFonts w:cs="Calibri" w:cstheme="minorHAnsi"/>
@@ -14014,7 +14065,7 @@
     <w:p>
       <w:pPr>
         <w:pStyle w:val="TextBody"/>
-        <w:spacing w:lineRule="auto" w:line="242"/>
+        <w:spacing w:lineRule="auto" w:line="240"/>
         <w:ind w:left="100" w:right="116" w:hanging="0"/>
         <w:rPr>
           <w:rFonts w:cs="Calibri" w:cstheme="minorHAnsi"/>
@@ -14985,7 +15036,7 @@
     <w:p>
       <w:pPr>
         <w:pStyle w:val="TextBody"/>
-        <w:spacing w:lineRule="auto" w:line="242" w:before="30" w:after="60"/>
+        <w:spacing w:lineRule="auto" w:line="240" w:before="30" w:after="60"/>
         <w:ind w:left="100" w:right="116" w:hanging="0"/>
         <w:rPr/>
       </w:pPr>
@@ -15015,7 +15066,7 @@
         <w:docPartGallery w:val="Page Numbers (Top of Page)"/>
         <w:docPartUnique w:val="true"/>
       </w:docPartObj>
-      <w:id w:val="356472504"/>
+      <w:id w:val="390889373"/>
     </w:sdtPr>
     <w:sdtContent>
       <w:p>
@@ -15048,7 +15099,7 @@
       <w:p>
         <w:pPr>
           <w:pStyle w:val="Normal"/>
-          <w:spacing w:lineRule="auto" w:line="9" w:before="0" w:after="120"/>
+          <w:spacing w:lineRule="auto" w:line="7" w:before="0" w:after="120"/>
           <w:rPr>
             <w:sz w:val="20"/>
             <w:szCs w:val="20"/>
@@ -18168,6 +18219,36 @@
       <w:rFonts w:cs="OpenSymbol"/>
     </w:rPr>
   </w:style>
+  <w:style w:type="character" w:styleId="ListLabel23">
+    <w:name w:val="ListLabel 23"/>
+    <w:qFormat/>
+    <w:rPr>
+      <w:sz w:val="22"/>
+      <w:szCs w:val="22"/>
+    </w:rPr>
+  </w:style>
+  <w:style w:type="character" w:styleId="ListLabel24">
+    <w:name w:val="ListLabel 24"/>
+    <w:qFormat/>
+    <w:rPr>
+      <w:sz w:val="15"/>
+      <w:szCs w:val="22"/>
+    </w:rPr>
+  </w:style>
+  <w:style w:type="character" w:styleId="ListLabel25">
+    <w:name w:val="ListLabel 25"/>
+    <w:qFormat/>
+    <w:rPr>
+      <w:rFonts w:cs="Symbol"/>
+    </w:rPr>
+  </w:style>
+  <w:style w:type="character" w:styleId="ListLabel26">
+    <w:name w:val="ListLabel 26"/>
+    <w:qFormat/>
+    <w:rPr>
+      <w:rFonts w:cs="OpenSymbol"/>
+    </w:rPr>
+  </w:style>
   <w:style w:type="paragraph" w:styleId="Heading">
     <w:name w:val="Heading"/>
     <w:basedOn w:val="Normal"/>
@@ -18255,7 +18336,7 @@
         <w:tab w:val="left" w:pos="1080" w:leader="none"/>
         <w:tab w:val="left" w:pos="1440" w:leader="none"/>
       </w:tabs>
-      <w:overflowPunct w:val="false"/>
+      <w:overflowPunct w:val="true"/>
       <w:spacing w:before="240" w:after="180"/>
     </w:pPr>
     <w:rPr>
@@ -21374,7 +21455,7 @@
         <w:tab w:val="left" w:pos="1080" w:leader="none"/>
         <w:tab w:val="left" w:pos="1440" w:leader="none"/>
       </w:tabs>
-      <w:overflowPunct w:val="false"/>
+      <w:overflowPunct w:val="true"/>
       <w:spacing w:before="240" w:after="120"/>
       <w:jc w:val="center"/>
       <w:textAlignment w:val="baseline"/>

</xml_diff>

<commit_message>
Fixed margins of STD and STR
</commit_message>
<xml_diff>
--- a/documents/STD.docx
+++ b/documents/STD.docx
@@ -1995,19 +1995,11 @@
         </w:r>
       </w:hyperlink>
       <w:hyperlink r:id="rId12">
-        <w:proofErr w:type="gramStart"/>
         <w:r>
           <w:rPr>
             <w:rStyle w:val="InternetLink"/>
           </w:rPr>
-          <w:t>:/</w:t>
-        </w:r>
-        <w:proofErr w:type="gramEnd"/>
-        <w:r>
-          <w:rPr>
-            <w:rStyle w:val="InternetLink"/>
-          </w:rPr>
-          <w:t>/</w:t>
+          <w:t>://</w:t>
         </w:r>
       </w:hyperlink>
       <w:hyperlink r:id="rId13">
@@ -3277,14 +3269,12 @@
         </w:rPr>
         <w:t xml:space="preserve"> </w:t>
       </w:r>
-      <w:proofErr w:type="gramStart"/>
       <w:r>
         <w:rPr>
           <w:rFonts w:asciiTheme="minorHAnsi" w:hAnsiTheme="minorHAnsi" w:cstheme="minorHAnsi"/>
         </w:rPr>
         <w:t>published</w:t>
       </w:r>
-      <w:proofErr w:type="gramEnd"/>
       <w:r>
         <w:rPr>
           <w:rFonts w:asciiTheme="minorHAnsi" w:hAnsiTheme="minorHAnsi" w:cstheme="minorHAnsi"/>
@@ -5770,7 +5760,6 @@
           <w:color w:val="000000"/>
         </w:rPr>
       </w:pPr>
-      <w:proofErr w:type="gramStart"/>
       <w:r>
         <w:rPr>
           <w:rFonts w:asciiTheme="minorHAnsi" w:hAnsiTheme="minorHAnsi" w:cstheme="minorHAnsi"/>
@@ -5806,7 +5795,6 @@
         </w:rPr>
         <w:t xml:space="preserve"> within the system.</w:t>
       </w:r>
-      <w:proofErr w:type="gramEnd"/>
     </w:p>
     <w:p>
       <w:pPr>
@@ -7274,21 +7262,7 @@
         <w:rPr>
           <w:rFonts w:asciiTheme="minorHAnsi" w:hAnsiTheme="minorHAnsi" w:cstheme="minorHAnsi"/>
         </w:rPr>
-        <w:t xml:space="preserve">For the testing of the red circle, the project’s game board interface shall contain yellow triangles, blue squares, and the inclusion of red circles. The expected result will be a game board with the new shape (red circle) and </w:t>
-      </w:r>
-      <w:proofErr w:type="gramStart"/>
-      <w:r>
-        <w:rPr>
-          <w:rFonts w:asciiTheme="minorHAnsi" w:hAnsiTheme="minorHAnsi" w:cstheme="minorHAnsi"/>
-        </w:rPr>
-        <w:t>its</w:t>
-      </w:r>
-      <w:proofErr w:type="gramEnd"/>
-      <w:r>
-        <w:rPr>
-          <w:rFonts w:asciiTheme="minorHAnsi" w:hAnsiTheme="minorHAnsi" w:cstheme="minorHAnsi"/>
-        </w:rPr>
-        <w:t xml:space="preserve"> according functionality among the polygons.</w:t>
+        <w:t>For the testing of the red circle, the project’s game board interface shall contain yellow triangles, blue squares, and the inclusion of red circles. The expected result will be a game board with the new shape (red circle) and its according functionality among the polygons.</w:t>
       </w:r>
     </w:p>
     <w:p>
@@ -7427,21 +7401,7 @@
           <w:rFonts w:asciiTheme="minorHAnsi" w:hAnsiTheme="minorHAnsi" w:cstheme="minorHAnsi"/>
         </w:rPr>
         <w:lastRenderedPageBreak/>
-        <w:t>During the testing of the customized, three-sided slider, the polygons on the board should accurately model the happiness levels concurrent on the slider. The slider should include exactly triangle-to-circle, circle-to-</w:t>
-      </w:r>
-      <w:bookmarkStart w:id="33" w:name="_GoBack"/>
-      <w:r>
-        <w:rPr>
-          <w:rFonts w:asciiTheme="minorHAnsi" w:hAnsiTheme="minorHAnsi" w:cstheme="minorHAnsi"/>
-        </w:rPr>
-        <w:t>square</w:t>
-      </w:r>
-      <w:bookmarkEnd w:id="33"/>
-      <w:r>
-        <w:rPr>
-          <w:rFonts w:asciiTheme="minorHAnsi" w:hAnsiTheme="minorHAnsi" w:cstheme="minorHAnsi"/>
-        </w:rPr>
-        <w:t>, and square-to-triangle happiness ratios. The final output of the simulated game board of polygons should also match the slider’s happiness percentages for each shape in the grid. The slider should also not inhibit the user interface or break any functions within the simulation as well. If the ratios within the final result of the simulation are close to the anticipated shape ratios of the slider, then this result will be counted as a successful output.</w:t>
+        <w:t>During the testing of the customized, three-sided slider, the polygons on the board should accurately model the happiness levels concurrent on the slider. The slider should include exactly triangle-to-circle, circle-to-square, and square-to-triangle happiness ratios. The final output of the simulated game board of polygons should also match the slider’s happiness percentages for each shape in the grid. The slider should also not inhibit the user interface or break any functions within the simulation as well. If the ratios within the final result of the simulation are close to the anticipated shape ratios of the slider, then this result will be counted as a successful output.</w:t>
       </w:r>
     </w:p>
     <w:p>
@@ -7487,8 +7447,8 @@
           <w:rFonts w:cstheme="minorHAnsi"/>
         </w:rPr>
       </w:pPr>
-      <w:bookmarkStart w:id="34" w:name="4.x.y.6_Test_procedure"/>
-      <w:bookmarkEnd w:id="34"/>
+      <w:bookmarkStart w:id="33" w:name="4.x.y.6_Test_procedure"/>
+      <w:bookmarkEnd w:id="33"/>
       <w:r>
         <w:rPr>
           <w:rFonts w:cstheme="minorHAnsi"/>
@@ -7703,16 +7663,8 @@
         <w:rPr>
           <w:rFonts w:asciiTheme="minorHAnsi" w:hAnsiTheme="minorHAnsi" w:cstheme="minorHAnsi"/>
         </w:rPr>
-        <w:t xml:space="preserve">If the red circle is there, and behaves properly we have succeeded in adding the red </w:t>
-      </w:r>
-      <w:proofErr w:type="spellStart"/>
-      <w:r>
-        <w:rPr>
-          <w:rFonts w:asciiTheme="minorHAnsi" w:hAnsiTheme="minorHAnsi" w:cstheme="minorHAnsi"/>
-        </w:rPr>
-        <w:t>cicle</w:t>
-      </w:r>
-      <w:proofErr w:type="spellEnd"/>
+        <w:t>If the red circle is there, and behaves properly we have succeeded in adding the red cicle</w:t>
+      </w:r>
     </w:p>
     <w:p>
       <w:pPr>
@@ -8080,30 +8032,16 @@
           <w:rFonts w:asciiTheme="minorHAnsi" w:hAnsiTheme="minorHAnsi" w:cstheme="minorHAnsi"/>
         </w:rPr>
       </w:pPr>
-      <w:bookmarkStart w:id="35" w:name="_bookmark1"/>
-      <w:bookmarkStart w:id="36" w:name="5._Requirements_traceability"/>
-      <w:bookmarkStart w:id="37" w:name="_Toc432633412"/>
+      <w:bookmarkStart w:id="34" w:name="_bookmark1"/>
+      <w:bookmarkStart w:id="35" w:name="5._Requirements_traceability"/>
+      <w:bookmarkStart w:id="36" w:name="_Toc432633412"/>
+      <w:bookmarkEnd w:id="34"/>
       <w:bookmarkEnd w:id="35"/>
-      <w:bookmarkEnd w:id="36"/>
-      <w:r>
-        <w:rPr>
-          <w:rFonts w:asciiTheme="minorHAnsi" w:hAnsiTheme="minorHAnsi" w:cstheme="minorHAnsi"/>
-        </w:rPr>
-        <w:t xml:space="preserve">This program must be tested in internet explorer as well as chrome and fire fox such that it works properly on each browser.  We can assume that every machine trying to run it has </w:t>
-      </w:r>
-      <w:proofErr w:type="spellStart"/>
-      <w:r>
-        <w:rPr>
-          <w:rFonts w:asciiTheme="minorHAnsi" w:hAnsiTheme="minorHAnsi" w:cstheme="minorHAnsi"/>
-        </w:rPr>
-        <w:t>javascript</w:t>
-      </w:r>
-      <w:proofErr w:type="spellEnd"/>
-      <w:r>
-        <w:rPr>
-          <w:rFonts w:asciiTheme="minorHAnsi" w:hAnsiTheme="minorHAnsi" w:cstheme="minorHAnsi"/>
-        </w:rPr>
-        <w:t xml:space="preserve"> installed and the running will be uniform across machines.</w:t>
+      <w:r>
+        <w:rPr>
+          <w:rFonts w:asciiTheme="minorHAnsi" w:hAnsiTheme="minorHAnsi" w:cstheme="minorHAnsi"/>
+        </w:rPr>
+        <w:t>This program must be tested in internet explorer as well as chrome and fire fox such that it works properly on each browser.  We can assume that every machine trying to run it has javascript installed and the running will be uniform across machines.</w:t>
       </w:r>
     </w:p>
     <w:p>
@@ -8132,7 +8070,7 @@
         </w:rPr>
         <w:t xml:space="preserve"> </w:t>
       </w:r>
-      <w:bookmarkEnd w:id="37"/>
+      <w:bookmarkEnd w:id="36"/>
       <w:r>
         <w:rPr>
           <w:rFonts w:asciiTheme="minorHAnsi" w:hAnsiTheme="minorHAnsi" w:cstheme="minorHAnsi"/>
@@ -8184,43 +8122,7 @@
           <w:color w:val="000000"/>
           <w:effect w:val="blinkBackground"/>
         </w:rPr>
-        <w:t>The test cases herein acknowledge the requirements which state, “</w:t>
-      </w:r>
-      <w:proofErr w:type="gramStart"/>
-      <w:r>
-        <w:rPr>
-          <w:rFonts w:asciiTheme="minorHAnsi" w:hAnsiTheme="minorHAnsi"/>
-          <w:color w:val="000000"/>
-          <w:effect w:val="blinkBackground"/>
-        </w:rPr>
-        <w:t>the</w:t>
-      </w:r>
-      <w:proofErr w:type="gramEnd"/>
-      <w:r>
-        <w:rPr>
-          <w:rFonts w:asciiTheme="minorHAnsi" w:hAnsiTheme="minorHAnsi"/>
-          <w:color w:val="000000"/>
-          <w:effect w:val="blinkBackground"/>
-        </w:rPr>
-        <w:t xml:space="preserve"> system shall include an additional shape, to a total of three shapes,” “the third shape added to the program shall be a red circle,” and, “the bias of the new shape shall be represented with a triangular </w:t>
-      </w:r>
-      <w:proofErr w:type="spellStart"/>
-      <w:r>
-        <w:rPr>
-          <w:rFonts w:asciiTheme="minorHAnsi" w:hAnsiTheme="minorHAnsi"/>
-          <w:color w:val="000000"/>
-          <w:effect w:val="blinkBackground"/>
-        </w:rPr>
-        <w:t>ui</w:t>
-      </w:r>
-      <w:proofErr w:type="spellEnd"/>
-      <w:r>
-        <w:rPr>
-          <w:rFonts w:asciiTheme="minorHAnsi" w:hAnsiTheme="minorHAnsi"/>
-          <w:color w:val="000000"/>
-          <w:effect w:val="blinkBackground"/>
-        </w:rPr>
-        <w:t xml:space="preserve"> component, as illustrated in the SDP.” The resulting software will be tested by unit, and eventually integrated in the automatic segregator component of Parable of Polygons. </w:t>
+        <w:t xml:space="preserve">The test cases herein acknowledge the requirements which state, “the system shall include an additional shape, to a total of three shapes,” “the third shape added to the program shall be a red circle,” and, “the bias of the new shape shall be represented with a triangular ui component, as illustrated in the SDP.” The resulting software will be tested by unit, and eventually integrated in the automatic segregator component of Parable of Polygons. </w:t>
       </w:r>
     </w:p>
     <w:p>
@@ -8276,25 +8178,7 @@
           <w:effect w:val="blinkBackground"/>
         </w:rPr>
         <w:tab/>
-        <w:t>The test cases herein acknowledge the requirements which state, “</w:t>
-      </w:r>
-      <w:proofErr w:type="gramStart"/>
-      <w:r>
-        <w:rPr>
-          <w:rFonts w:asciiTheme="minorHAnsi" w:hAnsiTheme="minorHAnsi"/>
-          <w:color w:val="000000"/>
-          <w:effect w:val="blinkBackground"/>
-        </w:rPr>
-        <w:t>the</w:t>
-      </w:r>
-      <w:proofErr w:type="gramEnd"/>
-      <w:r>
-        <w:rPr>
-          <w:rFonts w:asciiTheme="minorHAnsi" w:hAnsiTheme="minorHAnsi"/>
-          <w:color w:val="000000"/>
-          <w:effect w:val="blinkBackground"/>
-        </w:rPr>
-        <w:t xml:space="preserve"> system shall include a sorting algorithm which is more efficient than the original,” and “the system will provide radio buttons to assign the applied sorting algorithm.” The resulting software will be unit tested, and integrated with the other system requirements, in the automatic.js component of Parable of Polygons. </w:t>
+        <w:t xml:space="preserve">The test cases herein acknowledge the requirements which state, “the system shall include a sorting algorithm which is more efficient than the original,” and “the system will provide radio buttons to assign the applied sorting algorithm.” The resulting software will be unit tested, and integrated with the other system requirements, in the automatic.js component of Parable of Polygons. </w:t>
       </w:r>
     </w:p>
     <w:p>
@@ -8308,8 +8192,8 @@
           <w:rFonts w:asciiTheme="minorHAnsi" w:hAnsiTheme="minorHAnsi" w:cstheme="minorHAnsi"/>
         </w:rPr>
       </w:pPr>
-      <w:bookmarkStart w:id="38" w:name="_Toc432633413"/>
-      <w:bookmarkEnd w:id="38"/>
+      <w:bookmarkStart w:id="37" w:name="_Toc432633413"/>
+      <w:bookmarkEnd w:id="37"/>
       <w:r>
         <w:rPr>
           <w:rFonts w:asciiTheme="minorHAnsi" w:hAnsiTheme="minorHAnsi" w:cstheme="minorHAnsi"/>
@@ -8932,8 +8816,8 @@
           <w:rFonts w:asciiTheme="minorHAnsi" w:hAnsiTheme="minorHAnsi" w:cstheme="minorHAnsi"/>
         </w:rPr>
       </w:pPr>
-      <w:bookmarkStart w:id="39" w:name="_Toc432633414"/>
-      <w:bookmarkEnd w:id="39"/>
+      <w:bookmarkStart w:id="38" w:name="_Toc432633414"/>
+      <w:bookmarkEnd w:id="38"/>
       <w:r>
         <w:rPr>
           <w:rFonts w:asciiTheme="minorHAnsi" w:hAnsiTheme="minorHAnsi" w:cstheme="minorHAnsi"/>
@@ -9634,339 +9518,14 @@
     </w:p>
     <w:p>
       <w:pPr>
-        <w:spacing w:before="280" w:after="200" w:line="276" w:lineRule="auto"/>
-        <w:rPr>
-          <w:rFonts w:eastAsia="Times New Roman" w:cstheme="minorHAnsi"/>
-          <w:color w:val="000000" w:themeColor="text1"/>
-          <w:sz w:val="24"/>
-          <w:szCs w:val="20"/>
-        </w:rPr>
-      </w:pPr>
-      <w:r>
-        <w:br w:type="page"/>
-      </w:r>
-    </w:p>
-    <w:p>
-      <w:pPr>
-        <w:pStyle w:val="TextBody"/>
-        <w:rPr>
-          <w:rFonts w:asciiTheme="minorHAnsi" w:hAnsiTheme="minorHAnsi" w:cstheme="minorHAnsi"/>
-        </w:rPr>
-      </w:pPr>
-      <w:r>
-        <w:rPr>
-          <w:rFonts w:asciiTheme="minorHAnsi" w:hAnsiTheme="minorHAnsi" w:cstheme="minorHAnsi"/>
-        </w:rPr>
-        <w:lastRenderedPageBreak/>
-        <w:t>DESCRIPTION/PURPOSE</w:t>
-      </w:r>
-    </w:p>
-    <w:p>
-      <w:pPr>
-        <w:pStyle w:val="TextBody"/>
-        <w:rPr>
-          <w:rFonts w:asciiTheme="minorHAnsi" w:hAnsiTheme="minorHAnsi" w:cstheme="minorHAnsi"/>
-        </w:rPr>
-      </w:pPr>
-      <w:r>
-        <w:rPr>
-          <w:rFonts w:asciiTheme="minorHAnsi" w:hAnsiTheme="minorHAnsi" w:cstheme="minorHAnsi"/>
-        </w:rPr>
-        <w:t>The Software Test Description (STD) describes the test preparations, test cases, and test procedures to be used to perform qualification testing of a Computer Software Configuration Item (CSCI) or a software system or subsystem.</w:t>
-      </w:r>
-    </w:p>
-    <w:p>
-      <w:pPr>
-        <w:pStyle w:val="TextBody"/>
-        <w:rPr>
-          <w:rFonts w:asciiTheme="minorHAnsi" w:hAnsiTheme="minorHAnsi" w:cstheme="minorHAnsi"/>
-        </w:rPr>
-      </w:pPr>
-      <w:r>
-        <w:rPr>
-          <w:rFonts w:asciiTheme="minorHAnsi" w:hAnsiTheme="minorHAnsi" w:cstheme="minorHAnsi"/>
-        </w:rPr>
-        <w:t>The STD enables the acquirer to assess the adequacy of the qualification testing to be performed.</w:t>
-      </w:r>
-    </w:p>
-    <w:p>
-      <w:pPr>
-        <w:pStyle w:val="TextBody"/>
-        <w:rPr>
-          <w:rFonts w:asciiTheme="minorHAnsi" w:hAnsiTheme="minorHAnsi" w:cstheme="minorHAnsi"/>
-        </w:rPr>
-      </w:pPr>
-      <w:r>
-        <w:rPr>
-          <w:rFonts w:asciiTheme="minorHAnsi" w:hAnsiTheme="minorHAnsi" w:cstheme="minorHAnsi"/>
-        </w:rPr>
-        <w:t>APPLICATION/INTERRELATIONSHIP</w:t>
-      </w:r>
-    </w:p>
-    <w:p>
-      <w:pPr>
-        <w:pStyle w:val="TextBody"/>
-        <w:rPr>
-          <w:rFonts w:asciiTheme="minorHAnsi" w:hAnsiTheme="minorHAnsi" w:cstheme="minorHAnsi"/>
-        </w:rPr>
-      </w:pPr>
-      <w:r>
-        <w:rPr>
-          <w:rFonts w:asciiTheme="minorHAnsi" w:hAnsiTheme="minorHAnsi" w:cstheme="minorHAnsi"/>
-        </w:rPr>
-        <w:t>Portions of this plan may be bound separately if this approach enhances their usability.  Examples include plans for software configuration management and software quality assurance.</w:t>
-      </w:r>
-    </w:p>
-    <w:p>
-      <w:pPr>
-        <w:pStyle w:val="TextBody"/>
-        <w:rPr>
-          <w:rFonts w:asciiTheme="minorHAnsi" w:hAnsiTheme="minorHAnsi" w:cstheme="minorHAnsi"/>
-        </w:rPr>
-      </w:pPr>
-      <w:r>
-        <w:rPr>
-          <w:rFonts w:asciiTheme="minorHAnsi" w:hAnsiTheme="minorHAnsi" w:cstheme="minorHAnsi"/>
-        </w:rPr>
-        <w:t>The Contract Data Requirements List (CDRL) should specify whether deliverable data are to be delivered on paper or electronic media; are to be in a given electronic form (such as ASCII, CALS, or compatible with a specified word processor or other support software); may be delivered in developer format rather than in the format specified herein; and may reside in a computer-aided software engineering (CASE) or other automated tool rather than in the form of a traditional document.</w:t>
-      </w:r>
-    </w:p>
-    <w:p>
-      <w:pPr>
-        <w:pStyle w:val="TextBody"/>
-        <w:rPr>
-          <w:rFonts w:asciiTheme="minorHAnsi" w:hAnsiTheme="minorHAnsi" w:cstheme="minorHAnsi"/>
-        </w:rPr>
-      </w:pPr>
-      <w:r>
-        <w:rPr>
-          <w:rFonts w:asciiTheme="minorHAnsi" w:hAnsiTheme="minorHAnsi" w:cstheme="minorHAnsi"/>
-        </w:rPr>
-        <w:t>PREPARATION INSTRUCTIONS</w:t>
-      </w:r>
-    </w:p>
-    <w:p>
-      <w:pPr>
-        <w:pStyle w:val="TextBody"/>
-        <w:rPr>
-          <w:rFonts w:asciiTheme="minorHAnsi" w:hAnsiTheme="minorHAnsi" w:cstheme="minorHAnsi"/>
-        </w:rPr>
-      </w:pPr>
-      <w:proofErr w:type="gramStart"/>
-      <w:r>
-        <w:rPr>
-          <w:rFonts w:asciiTheme="minorHAnsi" w:hAnsiTheme="minorHAnsi" w:cstheme="minorHAnsi"/>
-        </w:rPr>
-        <w:t>General instructions.</w:t>
-      </w:r>
-      <w:proofErr w:type="gramEnd"/>
-    </w:p>
-    <w:p>
-      <w:pPr>
-        <w:pStyle w:val="TextBody"/>
-        <w:rPr>
-          <w:rFonts w:asciiTheme="minorHAnsi" w:hAnsiTheme="minorHAnsi" w:cstheme="minorHAnsi"/>
-        </w:rPr>
-      </w:pPr>
-      <w:r>
-        <w:rPr>
-          <w:rFonts w:asciiTheme="minorHAnsi" w:hAnsiTheme="minorHAnsi" w:cstheme="minorHAnsi"/>
-        </w:rPr>
-        <w:t>a.</w:t>
-      </w:r>
-      <w:r>
-        <w:rPr>
-          <w:rFonts w:asciiTheme="minorHAnsi" w:hAnsiTheme="minorHAnsi" w:cstheme="minorHAnsi"/>
-        </w:rPr>
-        <w:tab/>
-        <w:t>Automated techniques.  Use of automated techniques is encouraged.  The term "document" in this means a collection of data regardless of its medium.</w:t>
-      </w:r>
-    </w:p>
-    <w:p>
-      <w:pPr>
-        <w:pStyle w:val="TextBody"/>
-        <w:rPr>
-          <w:rFonts w:asciiTheme="minorHAnsi" w:hAnsiTheme="minorHAnsi" w:cstheme="minorHAnsi"/>
-        </w:rPr>
-      </w:pPr>
-      <w:r>
-        <w:rPr>
-          <w:rFonts w:asciiTheme="minorHAnsi" w:hAnsiTheme="minorHAnsi" w:cstheme="minorHAnsi"/>
-        </w:rPr>
-        <w:t>b.</w:t>
-      </w:r>
-      <w:r>
-        <w:rPr>
-          <w:rFonts w:asciiTheme="minorHAnsi" w:hAnsiTheme="minorHAnsi" w:cstheme="minorHAnsi"/>
-        </w:rPr>
-        <w:tab/>
-        <w:t>Alternate presentation styles.  Diagrams, tables, matrices, and other presentation styles are acceptable substitutes for text when data required can be made more readable using these styles.</w:t>
-      </w:r>
-    </w:p>
-    <w:p>
-      <w:pPr>
-        <w:pStyle w:val="TextBody"/>
-        <w:rPr>
-          <w:rFonts w:asciiTheme="minorHAnsi" w:hAnsiTheme="minorHAnsi" w:cstheme="minorHAnsi"/>
-        </w:rPr>
-      </w:pPr>
-      <w:r>
-        <w:rPr>
-          <w:rFonts w:asciiTheme="minorHAnsi" w:hAnsiTheme="minorHAnsi" w:cstheme="minorHAnsi"/>
-        </w:rPr>
-        <w:t>c.</w:t>
-      </w:r>
-      <w:r>
-        <w:rPr>
-          <w:rFonts w:asciiTheme="minorHAnsi" w:hAnsiTheme="minorHAnsi" w:cstheme="minorHAnsi"/>
-        </w:rPr>
-        <w:tab/>
-        <w:t>Title page or identifier.  The document shall include a title page containing, as applicable: document number; volume number; version/revision indicator; security markings or other restrictions on the handling of the document; date; document title; name, abbreviation, and any other identifier for the system, subsystem, or item to which the document applies; contract number; CDRL item number; organization for which the document has been prepared; name and address of the preparing organization; and distribution statement.  For data in a database or other alternative form, this information shall be included on external and internal labels or by equivalent identification methods.</w:t>
-      </w:r>
-    </w:p>
-    <w:p>
-      <w:pPr>
-        <w:pStyle w:val="TextBody"/>
-        <w:rPr>
-          <w:rFonts w:asciiTheme="minorHAnsi" w:hAnsiTheme="minorHAnsi" w:cstheme="minorHAnsi"/>
-        </w:rPr>
-      </w:pPr>
-      <w:r>
-        <w:rPr>
-          <w:rFonts w:asciiTheme="minorHAnsi" w:hAnsiTheme="minorHAnsi" w:cstheme="minorHAnsi"/>
-        </w:rPr>
-        <w:t>d.</w:t>
-      </w:r>
-      <w:r>
-        <w:rPr>
-          <w:rFonts w:asciiTheme="minorHAnsi" w:hAnsiTheme="minorHAnsi" w:cstheme="minorHAnsi"/>
-        </w:rPr>
-        <w:tab/>
-        <w:t>Table of contents.  The document shall contain a table of contents providing the number, title, and page number of each titled paragraph, figure, table, and appendix.  For data in a database or other alternative form, this information shall consist of an internal or external table of contents containing pointers to, or instructions for accessing, each paragraph, figure, table, and appendix or their equivalents.</w:t>
-      </w:r>
-    </w:p>
-    <w:p>
-      <w:pPr>
-        <w:pStyle w:val="TextBody"/>
-        <w:rPr>
-          <w:rFonts w:asciiTheme="minorHAnsi" w:hAnsiTheme="minorHAnsi" w:cstheme="minorHAnsi"/>
-        </w:rPr>
-      </w:pPr>
-      <w:r>
-        <w:rPr>
-          <w:rFonts w:asciiTheme="minorHAnsi" w:hAnsiTheme="minorHAnsi" w:cstheme="minorHAnsi"/>
-        </w:rPr>
-        <w:t>e.</w:t>
-      </w:r>
-      <w:r>
-        <w:rPr>
-          <w:rFonts w:asciiTheme="minorHAnsi" w:hAnsiTheme="minorHAnsi" w:cstheme="minorHAnsi"/>
-        </w:rPr>
-        <w:tab/>
-        <w:t>Page numbering/labeling.  Each page shall contain a unique page number and display the document number, including version, volume, and date, as applicable.  For data in a database or other alternative form, files, screens, or other entities shall be assigned names or numbers in such a way that desired data can be indexed and accessed.</w:t>
-      </w:r>
-    </w:p>
-    <w:p>
-      <w:pPr>
-        <w:pStyle w:val="TextBody"/>
-        <w:rPr>
-          <w:rFonts w:asciiTheme="minorHAnsi" w:hAnsiTheme="minorHAnsi" w:cstheme="minorHAnsi"/>
-        </w:rPr>
-      </w:pPr>
-      <w:r>
-        <w:rPr>
-          <w:rFonts w:asciiTheme="minorHAnsi" w:hAnsiTheme="minorHAnsi" w:cstheme="minorHAnsi"/>
-        </w:rPr>
-        <w:t>f.</w:t>
-      </w:r>
-      <w:r>
-        <w:rPr>
-          <w:rFonts w:asciiTheme="minorHAnsi" w:hAnsiTheme="minorHAnsi" w:cstheme="minorHAnsi"/>
-        </w:rPr>
-        <w:tab/>
-        <w:t>Response to tailoring instructions.  If a paragraph is tailored out of this document, the resulting document shall contain the corresponding paragraph number and title, followed by "This paragraph has been tailored out." For data in a database or other alternative form, this representation need occur only in the table of contents or equivalent.</w:t>
-      </w:r>
-    </w:p>
-    <w:p>
-      <w:pPr>
-        <w:pStyle w:val="TextBody"/>
-        <w:rPr>
-          <w:rFonts w:asciiTheme="minorHAnsi" w:hAnsiTheme="minorHAnsi" w:cstheme="minorHAnsi"/>
-        </w:rPr>
-      </w:pPr>
-      <w:r>
-        <w:rPr>
-          <w:rFonts w:asciiTheme="minorHAnsi" w:hAnsiTheme="minorHAnsi" w:cstheme="minorHAnsi"/>
-        </w:rPr>
-        <w:t>g.</w:t>
-      </w:r>
-      <w:r>
-        <w:rPr>
-          <w:rFonts w:asciiTheme="minorHAnsi" w:hAnsiTheme="minorHAnsi" w:cstheme="minorHAnsi"/>
-        </w:rPr>
-        <w:tab/>
-        <w:t>Multiple paragraphs and subparagraphs.  Any section, paragraph, or subparagraph in this DID may be written as multiple paragraphs or subparagraphs to enhance readability.</w:t>
-      </w:r>
-    </w:p>
-    <w:p>
-      <w:pPr>
-        <w:pStyle w:val="TextBody"/>
-        <w:rPr>
-          <w:rFonts w:asciiTheme="minorHAnsi" w:hAnsiTheme="minorHAnsi" w:cstheme="minorHAnsi"/>
-        </w:rPr>
-      </w:pPr>
-      <w:r>
-        <w:rPr>
-          <w:rFonts w:asciiTheme="minorHAnsi" w:hAnsiTheme="minorHAnsi" w:cstheme="minorHAnsi"/>
-        </w:rPr>
-        <w:t>h.</w:t>
-      </w:r>
-      <w:r>
-        <w:rPr>
-          <w:rFonts w:asciiTheme="minorHAnsi" w:hAnsiTheme="minorHAnsi" w:cstheme="minorHAnsi"/>
-        </w:rPr>
-        <w:tab/>
-        <w:t>Standard data descriptions.  If a data description required by this document has been published in a standard data element dictionary specified in the contract, reference to an entry in that dictionary is preferred over including the description itself.</w:t>
-      </w:r>
-    </w:p>
-    <w:p>
-      <w:pPr>
-        <w:pStyle w:val="TextBody"/>
-        <w:rPr>
-          <w:rFonts w:asciiTheme="minorHAnsi" w:hAnsiTheme="minorHAnsi" w:cstheme="minorHAnsi"/>
-        </w:rPr>
-      </w:pPr>
-      <w:proofErr w:type="spellStart"/>
-      <w:r>
-        <w:rPr>
-          <w:rFonts w:asciiTheme="minorHAnsi" w:hAnsiTheme="minorHAnsi" w:cstheme="minorHAnsi"/>
-        </w:rPr>
-        <w:lastRenderedPageBreak/>
-        <w:t>i</w:t>
-      </w:r>
-      <w:proofErr w:type="spellEnd"/>
-      <w:r>
-        <w:rPr>
-          <w:rFonts w:asciiTheme="minorHAnsi" w:hAnsiTheme="minorHAnsi" w:cstheme="minorHAnsi"/>
-        </w:rPr>
-        <w:t>.</w:t>
-      </w:r>
-      <w:r>
-        <w:rPr>
-          <w:rFonts w:asciiTheme="minorHAnsi" w:hAnsiTheme="minorHAnsi" w:cstheme="minorHAnsi"/>
-        </w:rPr>
-        <w:tab/>
-        <w:t>Substitution of existing documents.  Commercial or other existing documents, including other project plans, may be substituted for all or part of the document if they contain the required data.</w:t>
-      </w:r>
-    </w:p>
-    <w:p>
-      <w:pPr>
         <w:pStyle w:val="TextBody"/>
         <w:ind w:left="100" w:right="116"/>
         <w:rPr>
           <w:rFonts w:asciiTheme="minorHAnsi" w:hAnsiTheme="minorHAnsi"/>
         </w:rPr>
       </w:pPr>
+      <w:bookmarkStart w:id="39" w:name="_GoBack"/>
+      <w:bookmarkEnd w:id="39"/>
     </w:p>
     <w:sectPr>
       <w:headerReference w:type="default" r:id="rId24"/>
@@ -33796,7 +33355,7 @@
 </file>
 
 <file path=customXml/itemProps1.xml><?xml version="1.0" encoding="utf-8"?>
-<ds:datastoreItem xmlns:ds="http://schemas.openxmlformats.org/officeDocument/2006/customXml" ds:itemID="{80DE187F-0425-430B-92F6-4422C52DFB69}">
+<ds:datastoreItem xmlns:ds="http://schemas.openxmlformats.org/officeDocument/2006/customXml" ds:itemID="{AB41F8E7-BBF3-46B5-B283-BC0467FF48AA}">
   <ds:schemaRefs>
     <ds:schemaRef ds:uri="http://schemas.openxmlformats.org/officeDocument/2006/bibliography"/>
   </ds:schemaRefs>

</xml_diff>

<commit_message>
Updated the STD with Radion Buttons test
</commit_message>
<xml_diff>
--- a/documents/STD.docx
+++ b/documents/STD.docx
@@ -1995,11 +1995,19 @@
         </w:r>
       </w:hyperlink>
       <w:hyperlink r:id="rId12">
+        <w:proofErr w:type="gramStart"/>
         <w:r>
           <w:rPr>
             <w:rStyle w:val="InternetLink"/>
           </w:rPr>
-          <w:t>://</w:t>
+          <w:t>:/</w:t>
+        </w:r>
+        <w:proofErr w:type="gramEnd"/>
+        <w:r>
+          <w:rPr>
+            <w:rStyle w:val="InternetLink"/>
+          </w:rPr>
+          <w:t>/</w:t>
         </w:r>
       </w:hyperlink>
       <w:hyperlink r:id="rId13">
@@ -3269,12 +3277,14 @@
         </w:rPr>
         <w:t xml:space="preserve"> </w:t>
       </w:r>
+      <w:proofErr w:type="gramStart"/>
       <w:r>
         <w:rPr>
           <w:rFonts w:asciiTheme="minorHAnsi" w:hAnsiTheme="minorHAnsi" w:cstheme="minorHAnsi"/>
         </w:rPr>
         <w:t>published</w:t>
       </w:r>
+      <w:proofErr w:type="gramEnd"/>
       <w:r>
         <w:rPr>
           <w:rFonts w:asciiTheme="minorHAnsi" w:hAnsiTheme="minorHAnsi" w:cstheme="minorHAnsi"/>
@@ -5760,6 +5770,7 @@
           <w:color w:val="000000"/>
         </w:rPr>
       </w:pPr>
+      <w:proofErr w:type="gramStart"/>
       <w:r>
         <w:rPr>
           <w:rFonts w:asciiTheme="minorHAnsi" w:hAnsiTheme="minorHAnsi" w:cstheme="minorHAnsi"/>
@@ -5795,6 +5806,7 @@
         </w:rPr>
         <w:t xml:space="preserve"> within the system.</w:t>
       </w:r>
+      <w:proofErr w:type="gramEnd"/>
     </w:p>
     <w:p>
       <w:pPr>
@@ -5832,6 +5844,22 @@
       <w:pPr>
         <w:pStyle w:val="TextBody"/>
         <w:rPr>
+          <w:rFonts w:asciiTheme="minorHAnsi" w:hAnsiTheme="minorHAnsi" w:cstheme="minorHAnsi"/>
+          <w:color w:val="000000"/>
+        </w:rPr>
+      </w:pPr>
+      <w:r>
+        <w:rPr>
+          <w:rFonts w:asciiTheme="minorHAnsi" w:hAnsiTheme="minorHAnsi" w:cstheme="minorHAnsi"/>
+          <w:color w:val="000000"/>
+        </w:rPr>
+        <w:t>The Slider Test – Move the slider in different combinations verifying through observation that each function correctly.</w:t>
+      </w:r>
+    </w:p>
+    <w:p>
+      <w:pPr>
+        <w:pStyle w:val="TextBody"/>
+        <w:rPr>
           <w:rFonts w:asciiTheme="minorHAnsi" w:hAnsiTheme="minorHAnsi"/>
           <w:color w:val="000000"/>
         </w:rPr>
@@ -5841,7 +5869,7 @@
           <w:rFonts w:asciiTheme="minorHAnsi" w:hAnsiTheme="minorHAnsi" w:cstheme="minorHAnsi"/>
           <w:color w:val="000000"/>
         </w:rPr>
-        <w:t>The Slider Test – Move the slider in different combinations verifying through observation that each function correctly.</w:t>
+        <w:t>The Radio Buttons Test – Select each button algorithm (Random algorithm selected by default) and observe that the algorithm actually changed.</w:t>
       </w:r>
     </w:p>
     <w:p>
@@ -5861,6 +5889,7 @@
         <w:rPr>
           <w:rFonts w:cstheme="minorHAnsi"/>
         </w:rPr>
+        <w:lastRenderedPageBreak/>
         <w:t>Requirements</w:t>
       </w:r>
       <w:r>
@@ -5906,7 +5935,6 @@
           <w:rFonts w:asciiTheme="minorHAnsi" w:hAnsiTheme="minorHAnsi" w:cstheme="minorHAnsi"/>
           <w:color w:val="000000"/>
         </w:rPr>
-        <w:lastRenderedPageBreak/>
         <w:t xml:space="preserve">The Collective Happiness Test – addresses the requirement of implementing the option for the user to select the system to sort itself based on the Collective Happiness algorithm. </w:t>
       </w:r>
     </w:p>
@@ -5914,6 +5942,36 @@
       <w:pPr>
         <w:pStyle w:val="TextBody"/>
         <w:rPr>
+          <w:rFonts w:asciiTheme="minorHAnsi" w:hAnsiTheme="minorHAnsi" w:cstheme="minorHAnsi"/>
+          <w:color w:val="000000"/>
+        </w:rPr>
+      </w:pPr>
+      <w:r>
+        <w:rPr>
+          <w:rFonts w:asciiTheme="minorHAnsi" w:hAnsiTheme="minorHAnsi" w:cstheme="minorHAnsi"/>
+          <w:color w:val="000000"/>
+        </w:rPr>
+        <w:t xml:space="preserve">The Slider Test – addresses the requirement of modifying the sliders currently in the system to accommodate for the addition of the red </w:t>
+      </w:r>
+      <w:r>
+        <w:rPr>
+          <w:rFonts w:asciiTheme="minorHAnsi" w:hAnsiTheme="minorHAnsi" w:cstheme="minorHAnsi"/>
+          <w:color w:val="000000"/>
+        </w:rPr>
+        <w:t>circle</w:t>
+      </w:r>
+      <w:r>
+        <w:rPr>
+          <w:rFonts w:asciiTheme="minorHAnsi" w:hAnsiTheme="minorHAnsi" w:cstheme="minorHAnsi"/>
+          <w:color w:val="000000"/>
+        </w:rPr>
+        <w:t>.</w:t>
+      </w:r>
+    </w:p>
+    <w:p>
+      <w:pPr>
+        <w:pStyle w:val="TextBody"/>
+        <w:rPr>
           <w:rFonts w:asciiTheme="minorHAnsi" w:hAnsiTheme="minorHAnsi"/>
           <w:color w:val="000000"/>
         </w:rPr>
@@ -5923,21 +5981,14 @@
           <w:rFonts w:asciiTheme="minorHAnsi" w:hAnsiTheme="minorHAnsi" w:cstheme="minorHAnsi"/>
           <w:color w:val="000000"/>
         </w:rPr>
-        <w:t xml:space="preserve">The Slider Test – addresses the requirement of modifying the sliders currently in the system to accommodate for the addition of the red </w:t>
+        <w:t xml:space="preserve">The Radio Buttons Test – </w:t>
       </w:r>
       <w:r>
         <w:rPr>
           <w:rFonts w:asciiTheme="minorHAnsi" w:hAnsiTheme="minorHAnsi" w:cstheme="minorHAnsi"/>
           <w:color w:val="000000"/>
         </w:rPr>
-        <w:t>circle</w:t>
-      </w:r>
-      <w:r>
-        <w:rPr>
-          <w:rFonts w:asciiTheme="minorHAnsi" w:hAnsiTheme="minorHAnsi" w:cstheme="minorHAnsi"/>
-          <w:color w:val="000000"/>
-        </w:rPr>
-        <w:t>.</w:t>
+        <w:t>addresses the requirement of implementing uniquely, selectable radio buttons, one for each of the three algorithms.</w:t>
       </w:r>
     </w:p>
     <w:p>
@@ -7262,7 +7313,21 @@
         <w:rPr>
           <w:rFonts w:asciiTheme="minorHAnsi" w:hAnsiTheme="minorHAnsi" w:cstheme="minorHAnsi"/>
         </w:rPr>
-        <w:t>For the testing of the red circle, the project’s game board interface shall contain yellow triangles, blue squares, and the inclusion of red circles. The expected result will be a game board with the new shape (red circle) and its according functionality among the polygons.</w:t>
+        <w:t xml:space="preserve">For the testing of the red circle, the project’s game board interface shall contain yellow triangles, blue squares, and the inclusion of red circles. The expected result will be a game board with the new shape (red circle) and </w:t>
+      </w:r>
+      <w:proofErr w:type="gramStart"/>
+      <w:r>
+        <w:rPr>
+          <w:rFonts w:asciiTheme="minorHAnsi" w:hAnsiTheme="minorHAnsi" w:cstheme="minorHAnsi"/>
+        </w:rPr>
+        <w:t>its</w:t>
+      </w:r>
+      <w:proofErr w:type="gramEnd"/>
+      <w:r>
+        <w:rPr>
+          <w:rFonts w:asciiTheme="minorHAnsi" w:hAnsiTheme="minorHAnsi" w:cstheme="minorHAnsi"/>
+        </w:rPr>
+        <w:t xml:space="preserve"> according functionality among the polygons.</w:t>
       </w:r>
     </w:p>
     <w:p>
@@ -7291,6 +7356,27 @@
           <w:rFonts w:asciiTheme="minorHAnsi" w:hAnsiTheme="minorHAnsi" w:cstheme="minorHAnsi"/>
         </w:rPr>
         <w:t xml:space="preserve">For the testing of the “happiness” and “collective happiness” algorithms, the project’s user interface shall have those options (along with the default algorithm) in a set of radio buttons near the board simulation. With only one algorithm being allowed to be chosen during a given simulation, the expected result of the “happiness” algorithm will be to adjust polygons, on an individual basis, until they have found a location where they are happy. For the expected result of the “collective happiness” algorithm, the polygons will be examined by their 8 shape groups, and adjust accordingly to make the group (in total) happy. The above algorithms should be carefully examined as the board state changes accordingly to match the previous statements’ polygon behaviors, characterized as an observational test result. </w:t>
+      </w:r>
+    </w:p>
+    <w:p>
+      <w:pPr>
+        <w:pStyle w:val="TextBody"/>
+        <w:rPr>
+          <w:rFonts w:asciiTheme="minorHAnsi" w:hAnsiTheme="minorHAnsi" w:cstheme="minorHAnsi"/>
+        </w:rPr>
+      </w:pPr>
+      <w:r>
+        <w:rPr>
+          <w:rFonts w:asciiTheme="minorHAnsi" w:hAnsiTheme="minorHAnsi" w:cstheme="minorHAnsi"/>
+        </w:rPr>
+        <w:t xml:space="preserve">For the testing of the Radio Buttons, the project’s user interface shall have 3 selectable buttons corresponding to the “Random”, “Happiness”, and “Collective Happiness” algorithms. The radio buttons </w:t>
+      </w:r>
+      <w:r>
+        <w:rPr>
+          <w:rFonts w:asciiTheme="minorHAnsi" w:hAnsiTheme="minorHAnsi" w:cstheme="minorHAnsi"/>
+        </w:rPr>
+        <w:lastRenderedPageBreak/>
+        <w:t>are expected to be uniquely selectable (meaning only one button selected at a time), and that each button shall implement its corresponding algorithm onto the board interface.</w:t>
       </w:r>
     </w:p>
     <w:p>
@@ -7400,7 +7486,6 @@
         <w:rPr>
           <w:rFonts w:asciiTheme="minorHAnsi" w:hAnsiTheme="minorHAnsi" w:cstheme="minorHAnsi"/>
         </w:rPr>
-        <w:lastRenderedPageBreak/>
         <w:t>During the testing of the customized, three-sided slider, the polygons on the board should accurately model the happiness levels concurrent on the slider. The slider should include exactly triangle-to-circle, circle-to-square, and square-to-triangle happiness ratios. The final output of the simulated game board of polygons should also match the slider’s happiness percentages for each shape in the grid. The slider should also not inhibit the user interface or break any functions within the simulation as well. If the ratios within the final result of the simulation are close to the anticipated shape ratios of the slider, then this result will be counted as a successful output.</w:t>
       </w:r>
     </w:p>
@@ -7433,7 +7518,199 @@
         <w:rPr>
           <w:rFonts w:asciiTheme="minorHAnsi" w:hAnsiTheme="minorHAnsi" w:cstheme="minorHAnsi"/>
         </w:rPr>
-        <w:t>In the testing of the two new algorithms (“happiness” and “collective happiness”), the algorithms should only be selected one-at-a-time via radio buttons that are placed near the game board. The “happiness” algorithm should result in the simulation placing shapes in locations where they are happy with their surroundings. The “collective happiness” algorithm should result in the simulation placing shapes from a group of 8 polygons in locations where its neighbors are most happy. The system must not break when either of these algorithms is being tested, otherwise it has failed. The duration of both the algorithms in order to complete the simulation shall not matter, unless the act results in an infinite loop or bugs the interface/board. The observed results will be interpreted by our customer Russ Cain as to whether the algorithm passes the requirements being tested.</w:t>
+        <w:t>In the testing of the two new algorithms (“happiness” and “collective happiness”), the algorithms should only be selected one-at-a-time via radio buttons. The “happiness” algorithm should result in the simulation placing shapes in locations where they are happy with their surroundings. The “collective happiness” algorithm should result in the simulation placing shapes from a group of 8 polygons in locations where its neighbors are most happy. The system must not break when either of these algorithms is being tested, otherwise it has failed. The duration of both the algorithms in order to complete the simulation shall not matter, unless the act results in an infinite loop or bugs the interface/board. The observed results will be interpreted by our customer Russ Cain as to whether the algorithm passes the requirements being tested.</w:t>
+      </w:r>
+    </w:p>
+    <w:p>
+      <w:pPr>
+        <w:pStyle w:val="TextBody"/>
+        <w:widowControl w:val="0"/>
+        <w:tabs>
+          <w:tab w:val="left" w:pos="840"/>
+        </w:tabs>
+        <w:spacing w:before="0" w:after="0"/>
+        <w:rPr>
+          <w:rFonts w:asciiTheme="minorHAnsi" w:hAnsiTheme="minorHAnsi" w:cstheme="minorHAnsi"/>
+        </w:rPr>
+      </w:pPr>
+    </w:p>
+    <w:p>
+      <w:pPr>
+        <w:pStyle w:val="TextBody"/>
+        <w:widowControl w:val="0"/>
+        <w:tabs>
+          <w:tab w:val="left" w:pos="840"/>
+        </w:tabs>
+        <w:spacing w:before="0" w:after="0"/>
+        <w:rPr>
+          <w:rFonts w:asciiTheme="minorHAnsi" w:hAnsiTheme="minorHAnsi" w:cstheme="minorHAnsi"/>
+        </w:rPr>
+      </w:pPr>
+      <w:r>
+        <w:rPr>
+          <w:rFonts w:asciiTheme="minorHAnsi" w:hAnsiTheme="minorHAnsi" w:cstheme="minorHAnsi"/>
+        </w:rPr>
+        <w:t xml:space="preserve">In the testing of the </w:t>
+      </w:r>
+      <w:r>
+        <w:rPr>
+          <w:rFonts w:asciiTheme="minorHAnsi" w:hAnsiTheme="minorHAnsi" w:cstheme="minorHAnsi"/>
+        </w:rPr>
+        <w:t>radio buttons</w:t>
+      </w:r>
+      <w:r>
+        <w:rPr>
+          <w:rFonts w:asciiTheme="minorHAnsi" w:hAnsiTheme="minorHAnsi" w:cstheme="minorHAnsi"/>
+        </w:rPr>
+        <w:t xml:space="preserve"> (</w:t>
+      </w:r>
+      <w:r>
+        <w:rPr>
+          <w:rFonts w:asciiTheme="minorHAnsi" w:hAnsiTheme="minorHAnsi" w:cstheme="minorHAnsi"/>
+        </w:rPr>
+        <w:t xml:space="preserve">“random”, </w:t>
+      </w:r>
+      <w:r>
+        <w:rPr>
+          <w:rFonts w:asciiTheme="minorHAnsi" w:hAnsiTheme="minorHAnsi" w:cstheme="minorHAnsi"/>
+        </w:rPr>
+        <w:t>“happiness”</w:t>
+      </w:r>
+      <w:r>
+        <w:rPr>
+          <w:rFonts w:asciiTheme="minorHAnsi" w:hAnsiTheme="minorHAnsi" w:cstheme="minorHAnsi"/>
+        </w:rPr>
+        <w:t>,</w:t>
+      </w:r>
+      <w:r>
+        <w:rPr>
+          <w:rFonts w:asciiTheme="minorHAnsi" w:hAnsiTheme="minorHAnsi" w:cstheme="minorHAnsi"/>
+        </w:rPr>
+        <w:t xml:space="preserve"> and “collective happiness”), the </w:t>
+      </w:r>
+      <w:r>
+        <w:rPr>
+          <w:rFonts w:asciiTheme="minorHAnsi" w:hAnsiTheme="minorHAnsi" w:cstheme="minorHAnsi"/>
+        </w:rPr>
+        <w:t xml:space="preserve">buttons </w:t>
+      </w:r>
+      <w:r>
+        <w:rPr>
+          <w:rFonts w:asciiTheme="minorHAnsi" w:hAnsiTheme="minorHAnsi" w:cstheme="minorHAnsi"/>
+        </w:rPr>
+        <w:t xml:space="preserve">should only be selected one-at-a-time </w:t>
+      </w:r>
+      <w:r>
+        <w:rPr>
+          <w:rFonts w:asciiTheme="minorHAnsi" w:hAnsiTheme="minorHAnsi" w:cstheme="minorHAnsi"/>
+        </w:rPr>
+        <w:t xml:space="preserve">and be placed next to the “Start” and “Stop </w:t>
+      </w:r>
+      <w:proofErr w:type="spellStart"/>
+      <w:r>
+        <w:rPr>
+          <w:rFonts w:asciiTheme="minorHAnsi" w:hAnsiTheme="minorHAnsi" w:cstheme="minorHAnsi"/>
+        </w:rPr>
+        <w:t>Movin</w:t>
+      </w:r>
+      <w:proofErr w:type="spellEnd"/>
+      <w:r>
+        <w:rPr>
+          <w:rFonts w:asciiTheme="minorHAnsi" w:hAnsiTheme="minorHAnsi" w:cstheme="minorHAnsi"/>
+        </w:rPr>
+        <w:t xml:space="preserve">’” buttons on the </w:t>
+      </w:r>
+      <w:r>
+        <w:rPr>
+          <w:rFonts w:asciiTheme="minorHAnsi" w:hAnsiTheme="minorHAnsi" w:cstheme="minorHAnsi"/>
+        </w:rPr>
+        <w:t>board</w:t>
+      </w:r>
+      <w:bookmarkStart w:id="33" w:name="_GoBack"/>
+      <w:bookmarkEnd w:id="33"/>
+      <w:r>
+        <w:rPr>
+          <w:rFonts w:asciiTheme="minorHAnsi" w:hAnsiTheme="minorHAnsi" w:cstheme="minorHAnsi"/>
+        </w:rPr>
+        <w:t xml:space="preserve"> interface</w:t>
+      </w:r>
+      <w:r>
+        <w:rPr>
+          <w:rFonts w:asciiTheme="minorHAnsi" w:hAnsiTheme="minorHAnsi" w:cstheme="minorHAnsi"/>
+        </w:rPr>
+        <w:t xml:space="preserve">. The system must not break when </w:t>
+      </w:r>
+      <w:r>
+        <w:rPr>
+          <w:rFonts w:asciiTheme="minorHAnsi" w:hAnsiTheme="minorHAnsi" w:cstheme="minorHAnsi"/>
+        </w:rPr>
+        <w:t>any</w:t>
+      </w:r>
+      <w:r>
+        <w:rPr>
+          <w:rFonts w:asciiTheme="minorHAnsi" w:hAnsiTheme="minorHAnsi" w:cstheme="minorHAnsi"/>
+        </w:rPr>
+        <w:t xml:space="preserve"> of </w:t>
+      </w:r>
+      <w:r>
+        <w:rPr>
+          <w:rFonts w:asciiTheme="minorHAnsi" w:hAnsiTheme="minorHAnsi" w:cstheme="minorHAnsi"/>
+        </w:rPr>
+        <w:t>the</w:t>
+      </w:r>
+      <w:r>
+        <w:rPr>
+          <w:rFonts w:asciiTheme="minorHAnsi" w:hAnsiTheme="minorHAnsi" w:cstheme="minorHAnsi"/>
+        </w:rPr>
+        <w:t xml:space="preserve"> </w:t>
+      </w:r>
+      <w:r>
+        <w:rPr>
+          <w:rFonts w:asciiTheme="minorHAnsi" w:hAnsiTheme="minorHAnsi" w:cstheme="minorHAnsi"/>
+        </w:rPr>
+        <w:t>button</w:t>
+      </w:r>
+      <w:r>
+        <w:rPr>
+          <w:rFonts w:asciiTheme="minorHAnsi" w:hAnsiTheme="minorHAnsi" w:cstheme="minorHAnsi"/>
+        </w:rPr>
+        <w:t xml:space="preserve">s </w:t>
+      </w:r>
+      <w:r>
+        <w:rPr>
+          <w:rFonts w:asciiTheme="minorHAnsi" w:hAnsiTheme="minorHAnsi" w:cstheme="minorHAnsi"/>
+        </w:rPr>
+        <w:t xml:space="preserve">are </w:t>
+      </w:r>
+      <w:r>
+        <w:rPr>
+          <w:rFonts w:asciiTheme="minorHAnsi" w:hAnsiTheme="minorHAnsi" w:cstheme="minorHAnsi"/>
+        </w:rPr>
+        <w:t xml:space="preserve">being tested, otherwise it has failed. </w:t>
+      </w:r>
+      <w:r>
+        <w:rPr>
+          <w:rFonts w:asciiTheme="minorHAnsi" w:hAnsiTheme="minorHAnsi" w:cstheme="minorHAnsi"/>
+        </w:rPr>
+        <w:t>The radio buttons shall not bug the board interface and must correspond to each specified algorithm it is mapped towards, otherwise it has failed</w:t>
+      </w:r>
+      <w:r>
+        <w:rPr>
+          <w:rFonts w:asciiTheme="minorHAnsi" w:hAnsiTheme="minorHAnsi" w:cstheme="minorHAnsi"/>
+        </w:rPr>
+        <w:t xml:space="preserve">. The observed results will be interpreted by </w:t>
+      </w:r>
+      <w:r>
+        <w:rPr>
+          <w:rFonts w:asciiTheme="minorHAnsi" w:hAnsiTheme="minorHAnsi" w:cstheme="minorHAnsi"/>
+        </w:rPr>
+        <w:t>the group’s software tester</w:t>
+      </w:r>
+      <w:r>
+        <w:rPr>
+          <w:rFonts w:asciiTheme="minorHAnsi" w:hAnsiTheme="minorHAnsi" w:cstheme="minorHAnsi"/>
+        </w:rPr>
+        <w:t>.</w:t>
       </w:r>
     </w:p>
     <w:p>
@@ -7447,8 +7724,8 @@
           <w:rFonts w:cstheme="minorHAnsi"/>
         </w:rPr>
       </w:pPr>
-      <w:bookmarkStart w:id="33" w:name="4.x.y.6_Test_procedure"/>
-      <w:bookmarkEnd w:id="33"/>
+      <w:bookmarkStart w:id="34" w:name="4.x.y.6_Test_procedure"/>
+      <w:bookmarkEnd w:id="34"/>
       <w:r>
         <w:rPr>
           <w:rFonts w:cstheme="minorHAnsi"/>
@@ -7663,8 +7940,16 @@
         <w:rPr>
           <w:rFonts w:asciiTheme="minorHAnsi" w:hAnsiTheme="minorHAnsi" w:cstheme="minorHAnsi"/>
         </w:rPr>
-        <w:t>If the red circle is there, and behaves properly we have succeeded in adding the red cicle</w:t>
-      </w:r>
+        <w:t xml:space="preserve">If the red circle is there, and behaves properly we have succeeded in adding the red </w:t>
+      </w:r>
+      <w:proofErr w:type="spellStart"/>
+      <w:r>
+        <w:rPr>
+          <w:rFonts w:asciiTheme="minorHAnsi" w:hAnsiTheme="minorHAnsi" w:cstheme="minorHAnsi"/>
+        </w:rPr>
+        <w:t>cicle</w:t>
+      </w:r>
+      <w:proofErr w:type="spellEnd"/>
     </w:p>
     <w:p>
       <w:pPr>
@@ -8003,6 +8288,7 @@
         <w:rPr>
           <w:rFonts w:asciiTheme="minorHAnsi" w:hAnsiTheme="minorHAnsi" w:cstheme="minorHAnsi"/>
         </w:rPr>
+        <w:lastRenderedPageBreak/>
         <w:t>Fix that piece of code</w:t>
       </w:r>
     </w:p>
@@ -8032,16 +8318,30 @@
           <w:rFonts w:asciiTheme="minorHAnsi" w:hAnsiTheme="minorHAnsi" w:cstheme="minorHAnsi"/>
         </w:rPr>
       </w:pPr>
-      <w:bookmarkStart w:id="34" w:name="_bookmark1"/>
-      <w:bookmarkStart w:id="35" w:name="5._Requirements_traceability"/>
-      <w:bookmarkStart w:id="36" w:name="_Toc432633412"/>
-      <w:bookmarkEnd w:id="34"/>
+      <w:bookmarkStart w:id="35" w:name="_bookmark1"/>
+      <w:bookmarkStart w:id="36" w:name="5._Requirements_traceability"/>
+      <w:bookmarkStart w:id="37" w:name="_Toc432633412"/>
       <w:bookmarkEnd w:id="35"/>
-      <w:r>
-        <w:rPr>
-          <w:rFonts w:asciiTheme="minorHAnsi" w:hAnsiTheme="minorHAnsi" w:cstheme="minorHAnsi"/>
-        </w:rPr>
-        <w:t>This program must be tested in internet explorer as well as chrome and fire fox such that it works properly on each browser.  We can assume that every machine trying to run it has javascript installed and the running will be uniform across machines.</w:t>
+      <w:bookmarkEnd w:id="36"/>
+      <w:r>
+        <w:rPr>
+          <w:rFonts w:asciiTheme="minorHAnsi" w:hAnsiTheme="minorHAnsi" w:cstheme="minorHAnsi"/>
+        </w:rPr>
+        <w:t xml:space="preserve">This program must be tested in internet explorer as well as chrome and fire fox such that it works properly on each browser.  We can assume that every machine trying to run it has </w:t>
+      </w:r>
+      <w:proofErr w:type="spellStart"/>
+      <w:r>
+        <w:rPr>
+          <w:rFonts w:asciiTheme="minorHAnsi" w:hAnsiTheme="minorHAnsi" w:cstheme="minorHAnsi"/>
+        </w:rPr>
+        <w:t>javascript</w:t>
+      </w:r>
+      <w:proofErr w:type="spellEnd"/>
+      <w:r>
+        <w:rPr>
+          <w:rFonts w:asciiTheme="minorHAnsi" w:hAnsiTheme="minorHAnsi" w:cstheme="minorHAnsi"/>
+        </w:rPr>
+        <w:t xml:space="preserve"> installed and the running will be uniform across machines.</w:t>
       </w:r>
     </w:p>
     <w:p>
@@ -8070,7 +8370,7 @@
         </w:rPr>
         <w:t xml:space="preserve"> </w:t>
       </w:r>
-      <w:bookmarkEnd w:id="36"/>
+      <w:bookmarkEnd w:id="37"/>
       <w:r>
         <w:rPr>
           <w:rFonts w:asciiTheme="minorHAnsi" w:hAnsiTheme="minorHAnsi" w:cstheme="minorHAnsi"/>
@@ -8122,7 +8422,43 @@
           <w:color w:val="000000"/>
           <w:effect w:val="blinkBackground"/>
         </w:rPr>
-        <w:t xml:space="preserve">The test cases herein acknowledge the requirements which state, “the system shall include an additional shape, to a total of three shapes,” “the third shape added to the program shall be a red circle,” and, “the bias of the new shape shall be represented with a triangular ui component, as illustrated in the SDP.” The resulting software will be tested by unit, and eventually integrated in the automatic segregator component of Parable of Polygons. </w:t>
+        <w:t>The test cases herein acknowledge the requirements which state, “</w:t>
+      </w:r>
+      <w:proofErr w:type="gramStart"/>
+      <w:r>
+        <w:rPr>
+          <w:rFonts w:asciiTheme="minorHAnsi" w:hAnsiTheme="minorHAnsi"/>
+          <w:color w:val="000000"/>
+          <w:effect w:val="blinkBackground"/>
+        </w:rPr>
+        <w:t>the</w:t>
+      </w:r>
+      <w:proofErr w:type="gramEnd"/>
+      <w:r>
+        <w:rPr>
+          <w:rFonts w:asciiTheme="minorHAnsi" w:hAnsiTheme="minorHAnsi"/>
+          <w:color w:val="000000"/>
+          <w:effect w:val="blinkBackground"/>
+        </w:rPr>
+        <w:t xml:space="preserve"> system shall include an additional shape, to a total of three shapes,” “the third shape added to the program shall be a red circle,” and, “the bias of the new shape shall be represented with a triangular </w:t>
+      </w:r>
+      <w:proofErr w:type="spellStart"/>
+      <w:r>
+        <w:rPr>
+          <w:rFonts w:asciiTheme="minorHAnsi" w:hAnsiTheme="minorHAnsi"/>
+          <w:color w:val="000000"/>
+          <w:effect w:val="blinkBackground"/>
+        </w:rPr>
+        <w:t>ui</w:t>
+      </w:r>
+      <w:proofErr w:type="spellEnd"/>
+      <w:r>
+        <w:rPr>
+          <w:rFonts w:asciiTheme="minorHAnsi" w:hAnsiTheme="minorHAnsi"/>
+          <w:color w:val="000000"/>
+          <w:effect w:val="blinkBackground"/>
+        </w:rPr>
+        <w:t xml:space="preserve"> component, as illustrated in the SDP.” The resulting software will be tested by unit, and eventually integrated in the automatic segregator component of Parable of Polygons. </w:t>
       </w:r>
     </w:p>
     <w:p>
@@ -8160,7 +8496,6 @@
           <w:szCs w:val="24"/>
           <w:effect w:val="blinkBackground"/>
         </w:rPr>
-        <w:lastRenderedPageBreak/>
         <w:t>5.2 New Algorithm Requirements</w:t>
       </w:r>
     </w:p>
@@ -8178,7 +8513,25 @@
           <w:effect w:val="blinkBackground"/>
         </w:rPr>
         <w:tab/>
-        <w:t xml:space="preserve">The test cases herein acknowledge the requirements which state, “the system shall include a sorting algorithm which is more efficient than the original,” and “the system will provide radio buttons to assign the applied sorting algorithm.” The resulting software will be unit tested, and integrated with the other system requirements, in the automatic.js component of Parable of Polygons. </w:t>
+        <w:t>The test cases herein acknowledge the requirements which state, “</w:t>
+      </w:r>
+      <w:proofErr w:type="gramStart"/>
+      <w:r>
+        <w:rPr>
+          <w:rFonts w:asciiTheme="minorHAnsi" w:hAnsiTheme="minorHAnsi"/>
+          <w:color w:val="000000"/>
+          <w:effect w:val="blinkBackground"/>
+        </w:rPr>
+        <w:t>the</w:t>
+      </w:r>
+      <w:proofErr w:type="gramEnd"/>
+      <w:r>
+        <w:rPr>
+          <w:rFonts w:asciiTheme="minorHAnsi" w:hAnsiTheme="minorHAnsi"/>
+          <w:color w:val="000000"/>
+          <w:effect w:val="blinkBackground"/>
+        </w:rPr>
+        <w:t xml:space="preserve"> system shall include a sorting algorithm which is more efficient than the original,” and “the system will provide radio buttons to assign the applied sorting algorithm.” The resulting software will be unit tested, and integrated with the other system requirements, in the automatic.js component of Parable of Polygons. </w:t>
       </w:r>
     </w:p>
     <w:p>
@@ -8192,8 +8545,8 @@
           <w:rFonts w:asciiTheme="minorHAnsi" w:hAnsiTheme="minorHAnsi" w:cstheme="minorHAnsi"/>
         </w:rPr>
       </w:pPr>
-      <w:bookmarkStart w:id="37" w:name="_Toc432633413"/>
-      <w:bookmarkEnd w:id="37"/>
+      <w:bookmarkStart w:id="38" w:name="_Toc432633413"/>
+      <w:bookmarkEnd w:id="38"/>
       <w:r>
         <w:rPr>
           <w:rFonts w:asciiTheme="minorHAnsi" w:hAnsiTheme="minorHAnsi" w:cstheme="minorHAnsi"/>
@@ -8816,8 +9169,8 @@
           <w:rFonts w:asciiTheme="minorHAnsi" w:hAnsiTheme="minorHAnsi" w:cstheme="minorHAnsi"/>
         </w:rPr>
       </w:pPr>
-      <w:bookmarkStart w:id="38" w:name="_Toc432633414"/>
-      <w:bookmarkEnd w:id="38"/>
+      <w:bookmarkStart w:id="39" w:name="_Toc432633414"/>
+      <w:bookmarkEnd w:id="39"/>
       <w:r>
         <w:rPr>
           <w:rFonts w:asciiTheme="minorHAnsi" w:hAnsiTheme="minorHAnsi" w:cstheme="minorHAnsi"/>
@@ -9524,8 +9877,6 @@
           <w:rFonts w:asciiTheme="minorHAnsi" w:hAnsiTheme="minorHAnsi"/>
         </w:rPr>
       </w:pPr>
-      <w:bookmarkStart w:id="39" w:name="_GoBack"/>
-      <w:bookmarkEnd w:id="39"/>
     </w:p>
     <w:sectPr>
       <w:headerReference w:type="default" r:id="rId24"/>
@@ -33355,7 +33706,7 @@
 </file>
 
 <file path=customXml/itemProps1.xml><?xml version="1.0" encoding="utf-8"?>
-<ds:datastoreItem xmlns:ds="http://schemas.openxmlformats.org/officeDocument/2006/customXml" ds:itemID="{AB41F8E7-BBF3-46B5-B283-BC0467FF48AA}">
+<ds:datastoreItem xmlns:ds="http://schemas.openxmlformats.org/officeDocument/2006/customXml" ds:itemID="{88674820-DFA7-4DB6-8000-697676450965}">
   <ds:schemaRefs>
     <ds:schemaRef ds:uri="http://schemas.openxmlformats.org/officeDocument/2006/bibliography"/>
   </ds:schemaRefs>

</xml_diff>